<commit_message>
Assignment - part1 - final draft - minor fixes
</commit_message>
<xml_diff>
--- a/assignment_final_part1.docx
+++ b/assignment_final_part1.docx
@@ -477,9 +477,6 @@
           <m:t>i=1..n</m:t>
         </m:r>
       </m:oMath>
-      <w:r>
-        <w:t>.</w:t>
-      </w:r>
     </w:p>
     <w:p>
       <w:pPr>
@@ -648,7 +645,7 @@
               <w:rPr>
                 <w:rFonts w:ascii="Cambria Math" w:hAnsi="Cambria Math"/>
               </w:rPr>
-              <m:t>40</m:t>
+              <m:t>n</m:t>
             </m:r>
           </m:sub>
         </m:sSub>
@@ -1554,15 +1551,15 @@
           <w:sz w:val="16"/>
           <w:szCs w:val="16"/>
         </w:rPr>
-        <w:t>*n</w:t>
-      </w:r>
-      <w:r>
-        <w:rPr>
-          <w:rStyle w:val="NormalTok0"/>
-          <w:sz w:val="16"/>
-          <w:szCs w:val="16"/>
-        </w:rPr>
-        <w:t>)),</w:t>
+        <w:t>*n))</w:t>
+      </w:r>
+      <w:r>
+        <w:rPr>
+          <w:rStyle w:val="NormalTok0"/>
+          <w:sz w:val="16"/>
+          <w:szCs w:val="16"/>
+        </w:rPr>
+        <w:t>,</w:t>
       </w:r>
       <w:r>
         <w:rPr>
@@ -2263,7 +2260,16 @@
     </w:p>
     <w:p>
       <w:r>
-        <w:t xml:space="preserve">Lets plot the distribution of the averages previously calculated over all of the simulations together with the standard normal distribution </w:t>
+        <w:t xml:space="preserve">Lets plot the distribution of the averages for </w:t>
+      </w:r>
+      <w:r>
+        <w:rPr>
+          <w:rStyle w:val="VerbatimChar"/>
+        </w:rPr>
+        <w:t>n = 40, 80, 120, 160</w:t>
+      </w:r>
+      <w:r>
+        <w:t xml:space="preserve"> previously calculated over all of the simulations together with the standard normal distribution </w:t>
       </w:r>
       <m:oMath>
         <m:r>
@@ -2277,7 +2283,10 @@
         </m:r>
       </m:oMath>
       <w:r>
-        <w:t>. We can see from the plot below, the distribution of averages (</w:t>
+        <w:t xml:space="preserve"> (black bell curve). We can see from the plot below that the distribution of a</w:t>
+      </w:r>
+      <w:r>
+        <w:t>verages (</w:t>
       </w:r>
       <m:oMath>
         <m:f>
@@ -2387,10 +2396,16 @@
         </m:f>
       </m:oMath>
       <w:r>
-        <w:t>) is a good approximation of a s</w:t>
-      </w:r>
-      <w:r>
-        <w:t xml:space="preserve">tandard normal distribution </w:t>
+        <w:t xml:space="preserve">) for </w:t>
+      </w:r>
+      <w:r>
+        <w:rPr>
+          <w:rStyle w:val="VerbatimChar"/>
+        </w:rPr>
+        <w:t>n = 40</w:t>
+      </w:r>
+      <w:r>
+        <w:t xml:space="preserve"> is already a good approximation of the standard normal distribution </w:t>
       </w:r>
       <m:oMath>
         <m:r>
@@ -2404,7 +2419,16 @@
         </m:r>
       </m:oMath>
       <w:r>
-        <w:t xml:space="preserve"> (black curve) as expected from the Central Limit Theorem.</w:t>
+        <w:t xml:space="preserve"> and gets better and better increasing the size of </w:t>
+      </w:r>
+      <w:r>
+        <w:rPr>
+          <w:rStyle w:val="VerbatimChar"/>
+        </w:rPr>
+        <w:t>n</w:t>
+      </w:r>
+      <w:r>
+        <w:t xml:space="preserve"> as expected from the Central Limit Theorem.</w:t>
       </w:r>
     </w:p>
     <w:p>
@@ -3876,6 +3900,93 @@
           <w:sz w:val="16"/>
           <w:szCs w:val="16"/>
         </w:rPr>
+        <w:t>(dat[dat$size</w:t>
+      </w:r>
+      <w:r>
+        <w:rPr>
+          <w:rStyle w:val="NormalTok0"/>
+          <w:sz w:val="16"/>
+          <w:szCs w:val="16"/>
+        </w:rPr>
+        <w:t xml:space="preserve"> ==</w:t>
+      </w:r>
+      <w:r>
+        <w:rPr>
+          <w:rStyle w:val="StringTok0"/>
+          <w:sz w:val="16"/>
+          <w:szCs w:val="16"/>
+        </w:rPr>
+        <w:t xml:space="preserve"> </w:t>
+      </w:r>
+      <w:r>
+        <w:rPr>
+          <w:rStyle w:val="NormalTok0"/>
+          <w:sz w:val="16"/>
+          <w:szCs w:val="16"/>
+        </w:rPr>
+        <w:t>(</w:t>
+      </w:r>
+      <w:r>
+        <w:rPr>
+          <w:rStyle w:val="DecValTok0"/>
+          <w:sz w:val="16"/>
+          <w:szCs w:val="16"/>
+        </w:rPr>
+        <w:t>3</w:t>
+      </w:r>
+      <w:r>
+        <w:rPr>
+          <w:rStyle w:val="NormalTok0"/>
+          <w:sz w:val="16"/>
+          <w:szCs w:val="16"/>
+        </w:rPr>
+        <w:t>*n),]$x)^</w:t>
+      </w:r>
+      <w:r>
+        <w:rPr>
+          <w:rStyle w:val="DecValTok0"/>
+          <w:sz w:val="16"/>
+          <w:szCs w:val="16"/>
+        </w:rPr>
+        <w:t>2</w:t>
+      </w:r>
+      <w:r>
+        <w:rPr>
+          <w:rStyle w:val="NormalTok0"/>
+          <w:sz w:val="16"/>
+          <w:szCs w:val="16"/>
+        </w:rPr>
+        <w:t xml:space="preserve">, </w:t>
+      </w:r>
+      <w:r>
+        <w:rPr>
+          <w:sz w:val="16"/>
+          <w:szCs w:val="16"/>
+        </w:rPr>
+        <w:br/>
+      </w:r>
+      <w:r>
+        <w:rPr>
+          <w:rStyle w:val="NormalTok0"/>
+          <w:sz w:val="16"/>
+          <w:szCs w:val="16"/>
+        </w:rPr>
+        <w:t xml:space="preserve">    </w:t>
+      </w:r>
+      <w:r>
+        <w:rPr>
+          <w:rStyle w:val="KeywordTok0"/>
+          <w:sz w:val="16"/>
+          <w:szCs w:val="16"/>
+        </w:rPr>
+        <w:t>sd</w:t>
+      </w:r>
+      <w:r>
+        <w:rPr>
+          <w:rStyle w:val="NormalTok0"/>
+          <w:sz w:val="16"/>
+          <w:szCs w:val="16"/>
+        </w:rPr>
         <w:t>(dat[dat$size ==</w:t>
       </w:r>
       <w:r>
@@ -3900,6 +4011,148 @@
           <w:sz w:val="16"/>
           <w:szCs w:val="16"/>
         </w:rPr>
+        <w:t>4</w:t>
+      </w:r>
+      <w:r>
+        <w:rPr>
+          <w:rStyle w:val="NormalTok0"/>
+          <w:sz w:val="16"/>
+          <w:szCs w:val="16"/>
+        </w:rPr>
+        <w:t>*n),]$x)^</w:t>
+      </w:r>
+      <w:r>
+        <w:rPr>
+          <w:rStyle w:val="DecValTok0"/>
+          <w:sz w:val="16"/>
+          <w:szCs w:val="16"/>
+        </w:rPr>
+        <w:t>2</w:t>
+      </w:r>
+      <w:r>
+        <w:rPr>
+          <w:sz w:val="16"/>
+          <w:szCs w:val="16"/>
+        </w:rPr>
+        <w:br/>
+      </w:r>
+      <w:r>
+        <w:rPr>
+          <w:rStyle w:val="NormalTok0"/>
+          <w:sz w:val="16"/>
+          <w:szCs w:val="16"/>
+        </w:rPr>
+        <w:t xml:space="preserve">    )</w:t>
+      </w:r>
+      <w:r>
+        <w:rPr>
+          <w:sz w:val="16"/>
+          <w:szCs w:val="16"/>
+        </w:rPr>
+        <w:br/>
+      </w:r>
+      <w:r>
+        <w:rPr>
+          <w:rStyle w:val="NormalTok0"/>
+          <w:sz w:val="16"/>
+          <w:szCs w:val="16"/>
+        </w:rPr>
+        <w:t>g &lt;-</w:t>
+      </w:r>
+      <w:r>
+        <w:rPr>
+          <w:rStyle w:val="StringTok0"/>
+          <w:sz w:val="16"/>
+          <w:szCs w:val="16"/>
+        </w:rPr>
+        <w:t xml:space="preserve"> </w:t>
+      </w:r>
+      <w:r>
+        <w:rPr>
+          <w:rStyle w:val="KeywordTok0"/>
+          <w:sz w:val="16"/>
+          <w:szCs w:val="16"/>
+        </w:rPr>
+        <w:t>ggplot</w:t>
+      </w:r>
+      <w:r>
+        <w:rPr>
+          <w:rStyle w:val="NormalTok0"/>
+          <w:sz w:val="16"/>
+          <w:szCs w:val="16"/>
+        </w:rPr>
+        <w:t>(</w:t>
+      </w:r>
+      <w:r>
+        <w:rPr>
+          <w:rStyle w:val="KeywordTok0"/>
+          <w:sz w:val="16"/>
+          <w:szCs w:val="16"/>
+        </w:rPr>
+        <w:t>data.frame</w:t>
+      </w:r>
+      <w:r>
+        <w:rPr>
+          <w:rStyle w:val="NormalTok0"/>
+          <w:sz w:val="16"/>
+          <w:szCs w:val="16"/>
+        </w:rPr>
+        <w:t>(</w:t>
+      </w:r>
+      <w:r>
+        <w:rPr>
+          <w:rStyle w:val="DataTypeTok0"/>
+          <w:sz w:val="16"/>
+          <w:szCs w:val="16"/>
+        </w:rPr>
+        <w:t>x =</w:t>
+      </w:r>
+      <w:r>
+        <w:rPr>
+          <w:rStyle w:val="NormalTok0"/>
+          <w:sz w:val="16"/>
+          <w:szCs w:val="16"/>
+        </w:rPr>
+        <w:t xml:space="preserve"> </w:t>
+      </w:r>
+      <w:r>
+        <w:rPr>
+          <w:rStyle w:val="KeywordTok0"/>
+          <w:sz w:val="16"/>
+          <w:szCs w:val="16"/>
+        </w:rPr>
+        <w:t>c</w:t>
+      </w:r>
+      <w:r>
+        <w:rPr>
+          <w:rStyle w:val="NormalTok0"/>
+          <w:sz w:val="16"/>
+          <w:szCs w:val="16"/>
+        </w:rPr>
+        <w:t xml:space="preserve">(n, </w:t>
+      </w:r>
+      <w:r>
+        <w:rPr>
+          <w:rStyle w:val="DecValTok0"/>
+          <w:sz w:val="16"/>
+          <w:szCs w:val="16"/>
+        </w:rPr>
+        <w:t>2</w:t>
+      </w:r>
+      <w:r>
+        <w:rPr>
+          <w:rStyle w:val="NormalTok0"/>
+          <w:sz w:val="16"/>
+          <w:szCs w:val="16"/>
+        </w:rPr>
+        <w:t xml:space="preserve">*n, </w:t>
+      </w:r>
+      <w:r>
+        <w:rPr>
+          <w:rStyle w:val="DecValTok0"/>
+          <w:sz w:val="16"/>
+          <w:szCs w:val="16"/>
+        </w:rPr>
         <w:t>3</w:t>
       </w:r>
       <w:r>
@@ -3908,7 +4161,7 @@
           <w:sz w:val="16"/>
           <w:szCs w:val="16"/>
         </w:rPr>
-        <w:t>*n),]$x)^</w:t>
+        <w:t xml:space="preserve">*n, </w:t>
       </w:r>
       <w:r>
         <w:rPr>
@@ -3916,7 +4169,158 @@
           <w:sz w:val="16"/>
           <w:szCs w:val="16"/>
         </w:rPr>
-        <w:t>2</w:t>
+        <w:t>4</w:t>
+      </w:r>
+      <w:r>
+        <w:rPr>
+          <w:rStyle w:val="NormalTok0"/>
+          <w:sz w:val="16"/>
+          <w:szCs w:val="16"/>
+        </w:rPr>
+        <w:t xml:space="preserve">*n), </w:t>
+      </w:r>
+      <w:r>
+        <w:rPr>
+          <w:rStyle w:val="DataTypeTok0"/>
+          <w:sz w:val="16"/>
+          <w:szCs w:val="16"/>
+        </w:rPr>
+        <w:t>y =</w:t>
+      </w:r>
+      <w:r>
+        <w:rPr>
+          <w:rStyle w:val="NormalTok0"/>
+          <w:sz w:val="16"/>
+          <w:szCs w:val="16"/>
+        </w:rPr>
+        <w:t xml:space="preserve"> varianceSims), </w:t>
+      </w:r>
+      <w:r>
+        <w:rPr>
+          <w:rStyle w:val="KeywordTok0"/>
+          <w:sz w:val="16"/>
+          <w:szCs w:val="16"/>
+        </w:rPr>
+        <w:t>aes</w:t>
+      </w:r>
+      <w:r>
+        <w:rPr>
+          <w:rStyle w:val="NormalTok0"/>
+          <w:sz w:val="16"/>
+          <w:szCs w:val="16"/>
+        </w:rPr>
+        <w:t>(</w:t>
+      </w:r>
+      <w:r>
+        <w:rPr>
+          <w:rStyle w:val="DataTypeTok0"/>
+          <w:sz w:val="16"/>
+          <w:szCs w:val="16"/>
+        </w:rPr>
+        <w:t>x =</w:t>
+      </w:r>
+      <w:r>
+        <w:rPr>
+          <w:rStyle w:val="NormalTok0"/>
+          <w:sz w:val="16"/>
+          <w:szCs w:val="16"/>
+        </w:rPr>
+        <w:t xml:space="preserve"> x, </w:t>
+      </w:r>
+      <w:r>
+        <w:rPr>
+          <w:rStyle w:val="DataTypeTok0"/>
+          <w:sz w:val="16"/>
+          <w:szCs w:val="16"/>
+        </w:rPr>
+        <w:t>y =</w:t>
+      </w:r>
+      <w:r>
+        <w:rPr>
+          <w:rStyle w:val="NormalTok0"/>
+          <w:sz w:val="16"/>
+          <w:szCs w:val="16"/>
+        </w:rPr>
+        <w:t xml:space="preserve"> y)) </w:t>
+      </w:r>
+      <w:r>
+        <w:rPr>
+          <w:sz w:val="16"/>
+          <w:szCs w:val="16"/>
+        </w:rPr>
+        <w:br/>
+      </w:r>
+      <w:r>
+        <w:rPr>
+          <w:rStyle w:val="NormalTok0"/>
+          <w:sz w:val="16"/>
+          <w:szCs w:val="16"/>
+        </w:rPr>
+        <w:t>g &lt;-</w:t>
+      </w:r>
+      <w:r>
+        <w:rPr>
+          <w:rStyle w:val="StringTok0"/>
+          <w:sz w:val="16"/>
+          <w:szCs w:val="16"/>
+        </w:rPr>
+        <w:t xml:space="preserve"> </w:t>
+      </w:r>
+      <w:r>
+        <w:rPr>
+          <w:rStyle w:val="NormalTok0"/>
+          <w:sz w:val="16"/>
+          <w:szCs w:val="16"/>
+        </w:rPr>
+        <w:t>g +</w:t>
+      </w:r>
+      <w:r>
+        <w:rPr>
+          <w:rStyle w:val="StringTok0"/>
+          <w:sz w:val="16"/>
+          <w:szCs w:val="16"/>
+        </w:rPr>
+        <w:t xml:space="preserve"> </w:t>
+      </w:r>
+      <w:r>
+        <w:rPr>
+          <w:rStyle w:val="KeywordTok0"/>
+          <w:sz w:val="16"/>
+          <w:szCs w:val="16"/>
+        </w:rPr>
+        <w:t>geom_hline</w:t>
+      </w:r>
+      <w:r>
+        <w:rPr>
+          <w:rStyle w:val="NormalTok0"/>
+          <w:sz w:val="16"/>
+          <w:szCs w:val="16"/>
+        </w:rPr>
+        <w:t>(</w:t>
+      </w:r>
+      <w:r>
+        <w:rPr>
+          <w:rStyle w:val="DataTypeTok0"/>
+          <w:sz w:val="16"/>
+          <w:szCs w:val="16"/>
+        </w:rPr>
+        <w:t>yintercept =</w:t>
+      </w:r>
+      <w:r>
+        <w:rPr>
+          <w:rStyle w:val="NormalTok0"/>
+          <w:sz w:val="16"/>
+          <w:szCs w:val="16"/>
+        </w:rPr>
+        <w:t xml:space="preserve"> </w:t>
+      </w:r>
+      <w:r>
+        <w:rPr>
+          <w:rStyle w:val="DecValTok0"/>
+          <w:sz w:val="16"/>
+          <w:szCs w:val="16"/>
+        </w:rPr>
+        <w:t>1</w:t>
       </w:r>
       <w:r>
         <w:rPr>
@@ -3928,6 +4332,182 @@
       </w:r>
       <w:r>
         <w:rPr>
+          <w:rStyle w:val="DataTypeTok0"/>
+          <w:sz w:val="16"/>
+          <w:szCs w:val="16"/>
+        </w:rPr>
+        <w:t>color =</w:t>
+      </w:r>
+      <w:r>
+        <w:rPr>
+          <w:rStyle w:val="NormalTok0"/>
+          <w:sz w:val="16"/>
+          <w:szCs w:val="16"/>
+        </w:rPr>
+        <w:t xml:space="preserve"> </w:t>
+      </w:r>
+      <w:r>
+        <w:rPr>
+          <w:rStyle w:val="StringTok0"/>
+          <w:sz w:val="16"/>
+          <w:szCs w:val="16"/>
+        </w:rPr>
+        <w:t>"red"</w:t>
+      </w:r>
+      <w:r>
+        <w:rPr>
+          <w:rStyle w:val="NormalTok0"/>
+          <w:sz w:val="16"/>
+          <w:szCs w:val="16"/>
+        </w:rPr>
+        <w:t>) +</w:t>
+      </w:r>
+      <w:r>
+        <w:rPr>
+          <w:rStyle w:val="StringTok0"/>
+          <w:sz w:val="16"/>
+          <w:szCs w:val="16"/>
+        </w:rPr>
+        <w:t xml:space="preserve"> </w:t>
+      </w:r>
+      <w:r>
+        <w:rPr>
+          <w:rStyle w:val="KeywordTok0"/>
+          <w:sz w:val="16"/>
+          <w:szCs w:val="16"/>
+        </w:rPr>
+        <w:t>geom_line</w:t>
+      </w:r>
+      <w:r>
+        <w:rPr>
+          <w:rStyle w:val="NormalTok0"/>
+          <w:sz w:val="16"/>
+          <w:szCs w:val="16"/>
+        </w:rPr>
+        <w:t>(</w:t>
+      </w:r>
+      <w:r>
+        <w:rPr>
+          <w:rStyle w:val="DataTypeTok0"/>
+          <w:sz w:val="16"/>
+          <w:szCs w:val="16"/>
+        </w:rPr>
+        <w:t>size =</w:t>
+      </w:r>
+      <w:r>
+        <w:rPr>
+          <w:rStyle w:val="NormalTok0"/>
+          <w:sz w:val="16"/>
+          <w:szCs w:val="16"/>
+        </w:rPr>
+        <w:t xml:space="preserve"> </w:t>
+      </w:r>
+      <w:r>
+        <w:rPr>
+          <w:rStyle w:val="DecValTok0"/>
+          <w:sz w:val="16"/>
+          <w:szCs w:val="16"/>
+        </w:rPr>
+        <w:t>1</w:t>
+      </w:r>
+      <w:r>
+        <w:rPr>
+          <w:rStyle w:val="NormalTok0"/>
+          <w:sz w:val="16"/>
+          <w:szCs w:val="16"/>
+        </w:rPr>
+        <w:t>) +</w:t>
+      </w:r>
+      <w:r>
+        <w:rPr>
+          <w:rStyle w:val="StringTok0"/>
+          <w:sz w:val="16"/>
+          <w:szCs w:val="16"/>
+        </w:rPr>
+        <w:t xml:space="preserve"> </w:t>
+      </w:r>
+      <w:r>
+        <w:rPr>
+          <w:rStyle w:val="KeywordTok0"/>
+          <w:sz w:val="16"/>
+          <w:szCs w:val="16"/>
+        </w:rPr>
+        <w:t>geom_point</w:t>
+      </w:r>
+      <w:r>
+        <w:rPr>
+          <w:rStyle w:val="NormalTok0"/>
+          <w:sz w:val="16"/>
+          <w:szCs w:val="16"/>
+        </w:rPr>
+        <w:t>(</w:t>
+      </w:r>
+      <w:r>
+        <w:rPr>
+          <w:rStyle w:val="DataTypeTok0"/>
+          <w:sz w:val="16"/>
+          <w:szCs w:val="16"/>
+        </w:rPr>
+        <w:t>shape =</w:t>
+      </w:r>
+      <w:r>
+        <w:rPr>
+          <w:rStyle w:val="NormalTok0"/>
+          <w:sz w:val="16"/>
+          <w:szCs w:val="16"/>
+        </w:rPr>
+        <w:t xml:space="preserve"> </w:t>
+      </w:r>
+      <w:r>
+        <w:rPr>
+          <w:rStyle w:val="DecValTok0"/>
+          <w:sz w:val="16"/>
+          <w:szCs w:val="16"/>
+        </w:rPr>
+        <w:t>5</w:t>
+      </w:r>
+      <w:r>
+        <w:rPr>
+          <w:rStyle w:val="NormalTok0"/>
+          <w:sz w:val="16"/>
+          <w:szCs w:val="16"/>
+        </w:rPr>
+        <w:t xml:space="preserve">, </w:t>
+      </w:r>
+      <w:r>
+        <w:rPr>
+          <w:rStyle w:val="DataTypeTok0"/>
+          <w:sz w:val="16"/>
+          <w:szCs w:val="16"/>
+        </w:rPr>
+        <w:t>size =</w:t>
+      </w:r>
+      <w:r>
+        <w:rPr>
+          <w:rStyle w:val="NormalTok0"/>
+          <w:sz w:val="16"/>
+          <w:szCs w:val="16"/>
+        </w:rPr>
+        <w:t xml:space="preserve"> </w:t>
+      </w:r>
+      <w:r>
+        <w:rPr>
+          <w:rStyle w:val="DecValTok0"/>
+          <w:sz w:val="16"/>
+          <w:szCs w:val="16"/>
+        </w:rPr>
+        <w:t>3</w:t>
+      </w:r>
+      <w:r>
+        <w:rPr>
+          <w:rStyle w:val="NormalTok0"/>
+          <w:sz w:val="16"/>
+          <w:szCs w:val="16"/>
+        </w:rPr>
+        <w:t xml:space="preserve">) </w:t>
+      </w:r>
+      <w:r>
+        <w:rPr>
           <w:sz w:val="16"/>
           <w:szCs w:val="16"/>
         </w:rPr>
@@ -3939,7 +4519,31 @@
           <w:sz w:val="16"/>
           <w:szCs w:val="16"/>
         </w:rPr>
-        <w:t xml:space="preserve">    </w:t>
+        <w:t>g &lt;-</w:t>
+      </w:r>
+      <w:r>
+        <w:rPr>
+          <w:rStyle w:val="StringTok0"/>
+          <w:sz w:val="16"/>
+          <w:szCs w:val="16"/>
+        </w:rPr>
+        <w:t xml:space="preserve"> </w:t>
+      </w:r>
+      <w:r>
+        <w:rPr>
+          <w:rStyle w:val="NormalTok0"/>
+          <w:sz w:val="16"/>
+          <w:szCs w:val="16"/>
+        </w:rPr>
+        <w:t>g +</w:t>
+      </w:r>
+      <w:r>
+        <w:rPr>
+          <w:rStyle w:val="StringTok0"/>
+          <w:sz w:val="16"/>
+          <w:szCs w:val="16"/>
+        </w:rPr>
+        <w:t xml:space="preserve"> </w:t>
       </w:r>
       <w:r>
         <w:rPr>
@@ -3947,15 +4551,31 @@
           <w:sz w:val="16"/>
           <w:szCs w:val="16"/>
         </w:rPr>
-        <w:t>sd</w:t>
-      </w:r>
-      <w:r>
-        <w:rPr>
-          <w:rStyle w:val="NormalTok0"/>
-          <w:sz w:val="16"/>
-          <w:szCs w:val="16"/>
-        </w:rPr>
-        <w:t>(dat[dat$size ==</w:t>
+        <w:t>labs</w:t>
+      </w:r>
+      <w:r>
+        <w:rPr>
+          <w:rStyle w:val="NormalTok0"/>
+          <w:sz w:val="16"/>
+          <w:szCs w:val="16"/>
+        </w:rPr>
+        <w:t>(</w:t>
+      </w:r>
+      <w:r>
+        <w:rPr>
+          <w:rStyle w:val="DataTypeTok0"/>
+          <w:sz w:val="16"/>
+          <w:szCs w:val="16"/>
+        </w:rPr>
+        <w:t>x =</w:t>
+      </w:r>
+      <w:r>
+        <w:rPr>
+          <w:rStyle w:val="NormalTok0"/>
+          <w:sz w:val="16"/>
+          <w:szCs w:val="16"/>
+        </w:rPr>
+        <w:t xml:space="preserve"> </w:t>
       </w:r>
       <w:r>
         <w:rPr>
@@ -3963,69 +4583,31 @@
           <w:sz w:val="16"/>
           <w:szCs w:val="16"/>
         </w:rPr>
-        <w:t xml:space="preserve"> </w:t>
-      </w:r>
-      <w:r>
-        <w:rPr>
-          <w:rStyle w:val="NormalTok0"/>
-          <w:sz w:val="16"/>
-          <w:szCs w:val="16"/>
-        </w:rPr>
-        <w:t>(</w:t>
-      </w:r>
-      <w:r>
-        <w:rPr>
-          <w:rStyle w:val="DecValTok0"/>
-          <w:sz w:val="16"/>
-          <w:szCs w:val="16"/>
-        </w:rPr>
-        <w:t>4</w:t>
-      </w:r>
-      <w:r>
-        <w:rPr>
-          <w:rStyle w:val="NormalTok0"/>
-          <w:sz w:val="16"/>
-          <w:szCs w:val="16"/>
-        </w:rPr>
-        <w:t>*n),]$x)^</w:t>
-      </w:r>
-      <w:r>
-        <w:rPr>
-          <w:rStyle w:val="DecValTok0"/>
-          <w:sz w:val="16"/>
-          <w:szCs w:val="16"/>
-        </w:rPr>
-        <w:t>2</w:t>
-      </w:r>
-      <w:r>
-        <w:rPr>
-          <w:sz w:val="16"/>
-          <w:szCs w:val="16"/>
-        </w:rPr>
-        <w:br/>
-      </w:r>
-      <w:r>
-        <w:rPr>
-          <w:rStyle w:val="NormalTok0"/>
-          <w:sz w:val="16"/>
-          <w:szCs w:val="16"/>
-        </w:rPr>
-        <w:t xml:space="preserve">    )</w:t>
-      </w:r>
-      <w:r>
-        <w:rPr>
-          <w:sz w:val="16"/>
-          <w:szCs w:val="16"/>
-        </w:rPr>
-        <w:br/>
-      </w:r>
-      <w:r>
-        <w:rPr>
-          <w:rStyle w:val="NormalTok0"/>
-          <w:sz w:val="16"/>
-          <w:szCs w:val="16"/>
-        </w:rPr>
-        <w:t>g &lt;-</w:t>
+        <w:t>"n"</w:t>
+      </w:r>
+      <w:r>
+        <w:rPr>
+          <w:rStyle w:val="NormalTok0"/>
+          <w:sz w:val="16"/>
+          <w:szCs w:val="16"/>
+        </w:rPr>
+        <w:t xml:space="preserve">, </w:t>
+      </w:r>
+      <w:r>
+        <w:rPr>
+          <w:rStyle w:val="DataTypeTok0"/>
+          <w:sz w:val="16"/>
+          <w:szCs w:val="16"/>
+        </w:rPr>
+        <w:t>y =</w:t>
+      </w:r>
+      <w:r>
+        <w:rPr>
+          <w:rStyle w:val="NormalTok0"/>
+          <w:sz w:val="16"/>
+          <w:szCs w:val="16"/>
+        </w:rPr>
+        <w:t xml:space="preserve"> </w:t>
       </w:r>
       <w:r>
         <w:rPr>
@@ -4033,39 +4615,15 @@
           <w:sz w:val="16"/>
           <w:szCs w:val="16"/>
         </w:rPr>
-        <w:t xml:space="preserve"> </w:t>
-      </w:r>
-      <w:r>
-        <w:rPr>
-          <w:rStyle w:val="KeywordTok0"/>
-          <w:sz w:val="16"/>
-          <w:szCs w:val="16"/>
-        </w:rPr>
-        <w:t>ggplot</w:t>
-      </w:r>
-      <w:r>
-        <w:rPr>
-          <w:rStyle w:val="NormalTok0"/>
-          <w:sz w:val="16"/>
-          <w:szCs w:val="16"/>
-        </w:rPr>
-        <w:t>(</w:t>
-      </w:r>
-      <w:r>
-        <w:rPr>
-          <w:rStyle w:val="KeywordTok0"/>
-          <w:sz w:val="16"/>
-          <w:szCs w:val="16"/>
-        </w:rPr>
-        <w:t>data.frame</w:t>
-      </w:r>
-      <w:r>
-        <w:rPr>
-          <w:rStyle w:val="NormalTok0"/>
-          <w:sz w:val="16"/>
-          <w:szCs w:val="16"/>
-        </w:rPr>
-        <w:t>(</w:t>
+        <w:t>"Variance"</w:t>
+      </w:r>
+      <w:r>
+        <w:rPr>
+          <w:rStyle w:val="NormalTok0"/>
+          <w:sz w:val="16"/>
+          <w:szCs w:val="16"/>
+        </w:rPr>
+        <w:t xml:space="preserve">, </w:t>
       </w:r>
       <w:r>
         <w:rPr>
@@ -4073,158 +4631,7 @@
           <w:sz w:val="16"/>
           <w:szCs w:val="16"/>
         </w:rPr>
-        <w:t>x =</w:t>
-      </w:r>
-      <w:r>
-        <w:rPr>
-          <w:rStyle w:val="NormalTok0"/>
-          <w:sz w:val="16"/>
-          <w:szCs w:val="16"/>
-        </w:rPr>
-        <w:t xml:space="preserve"> </w:t>
-      </w:r>
-      <w:r>
-        <w:rPr>
-          <w:rStyle w:val="KeywordTok0"/>
-          <w:sz w:val="16"/>
-          <w:szCs w:val="16"/>
-        </w:rPr>
-        <w:t>c</w:t>
-      </w:r>
-      <w:r>
-        <w:rPr>
-          <w:rStyle w:val="NormalTok0"/>
-          <w:sz w:val="16"/>
-          <w:szCs w:val="16"/>
-        </w:rPr>
-        <w:t xml:space="preserve">(n, </w:t>
-      </w:r>
-      <w:r>
-        <w:rPr>
-          <w:rStyle w:val="DecValTok0"/>
-          <w:sz w:val="16"/>
-          <w:szCs w:val="16"/>
-        </w:rPr>
-        <w:t>2</w:t>
-      </w:r>
-      <w:r>
-        <w:rPr>
-          <w:rStyle w:val="NormalTok0"/>
-          <w:sz w:val="16"/>
-          <w:szCs w:val="16"/>
-        </w:rPr>
-        <w:t xml:space="preserve">*n, </w:t>
-      </w:r>
-      <w:r>
-        <w:rPr>
-          <w:rStyle w:val="DecValTok0"/>
-          <w:sz w:val="16"/>
-          <w:szCs w:val="16"/>
-        </w:rPr>
-        <w:t>3</w:t>
-      </w:r>
-      <w:r>
-        <w:rPr>
-          <w:rStyle w:val="NormalTok0"/>
-          <w:sz w:val="16"/>
-          <w:szCs w:val="16"/>
-        </w:rPr>
-        <w:t xml:space="preserve">*n, </w:t>
-      </w:r>
-      <w:r>
-        <w:rPr>
-          <w:rStyle w:val="DecValTok0"/>
-          <w:sz w:val="16"/>
-          <w:szCs w:val="16"/>
-        </w:rPr>
-        <w:t>4</w:t>
-      </w:r>
-      <w:r>
-        <w:rPr>
-          <w:rStyle w:val="NormalTok0"/>
-          <w:sz w:val="16"/>
-          <w:szCs w:val="16"/>
-        </w:rPr>
-        <w:t xml:space="preserve">*n), </w:t>
-      </w:r>
-      <w:r>
-        <w:rPr>
-          <w:rStyle w:val="DataTypeTok0"/>
-          <w:sz w:val="16"/>
-          <w:szCs w:val="16"/>
-        </w:rPr>
-        <w:t>y =</w:t>
-      </w:r>
-      <w:r>
-        <w:rPr>
-          <w:rStyle w:val="NormalTok0"/>
-          <w:sz w:val="16"/>
-          <w:szCs w:val="16"/>
-        </w:rPr>
-        <w:t xml:space="preserve"> varianceSims), </w:t>
-      </w:r>
-      <w:r>
-        <w:rPr>
-          <w:rStyle w:val="KeywordTok0"/>
-          <w:sz w:val="16"/>
-          <w:szCs w:val="16"/>
-        </w:rPr>
-        <w:t>aes</w:t>
-      </w:r>
-      <w:r>
-        <w:rPr>
-          <w:rStyle w:val="NormalTok0"/>
-          <w:sz w:val="16"/>
-          <w:szCs w:val="16"/>
-        </w:rPr>
-        <w:t>(</w:t>
-      </w:r>
-      <w:r>
-        <w:rPr>
-          <w:rStyle w:val="DataTypeTok0"/>
-          <w:sz w:val="16"/>
-          <w:szCs w:val="16"/>
-        </w:rPr>
-        <w:t>x =</w:t>
-      </w:r>
-      <w:r>
-        <w:rPr>
-          <w:rStyle w:val="NormalTok0"/>
-          <w:sz w:val="16"/>
-          <w:szCs w:val="16"/>
-        </w:rPr>
-        <w:t xml:space="preserve"> x, </w:t>
-      </w:r>
-      <w:r>
-        <w:rPr>
-          <w:rStyle w:val="DataTypeTok0"/>
-          <w:sz w:val="16"/>
-          <w:szCs w:val="16"/>
-        </w:rPr>
-        <w:t>y =</w:t>
-      </w:r>
-      <w:r>
-        <w:rPr>
-          <w:rStyle w:val="NormalTok0"/>
-          <w:sz w:val="16"/>
-          <w:szCs w:val="16"/>
-        </w:rPr>
-        <w:t xml:space="preserve"> y)) </w:t>
-      </w:r>
-      <w:r>
-        <w:rPr>
-          <w:sz w:val="16"/>
-          <w:szCs w:val="16"/>
-        </w:rPr>
-        <w:br/>
-      </w:r>
-      <w:r>
-        <w:rPr>
-          <w:rStyle w:val="NormalTok0"/>
-          <w:sz w:val="16"/>
-          <w:szCs w:val="16"/>
-        </w:rPr>
-        <w:t>g &lt;-</w:t>
+        <w:t>title =</w:t>
       </w:r>
       <w:r>
         <w:rPr>
@@ -4232,390 +4639,7 @@
           <w:sz w:val="16"/>
           <w:szCs w:val="16"/>
         </w:rPr>
-        <w:t xml:space="preserve"> </w:t>
-      </w:r>
-      <w:r>
-        <w:rPr>
-          <w:rStyle w:val="NormalTok0"/>
-          <w:sz w:val="16"/>
-          <w:szCs w:val="16"/>
-        </w:rPr>
-        <w:t>g +</w:t>
-      </w:r>
-      <w:r>
-        <w:rPr>
-          <w:rStyle w:val="StringTok0"/>
-          <w:sz w:val="16"/>
-          <w:szCs w:val="16"/>
-        </w:rPr>
-        <w:t xml:space="preserve"> </w:t>
-      </w:r>
-      <w:r>
-        <w:rPr>
-          <w:rStyle w:val="KeywordTok0"/>
-          <w:sz w:val="16"/>
-          <w:szCs w:val="16"/>
-        </w:rPr>
-        <w:t>geom_hline</w:t>
-      </w:r>
-      <w:r>
-        <w:rPr>
-          <w:rStyle w:val="NormalTok0"/>
-          <w:sz w:val="16"/>
-          <w:szCs w:val="16"/>
-        </w:rPr>
-        <w:t>(</w:t>
-      </w:r>
-      <w:r>
-        <w:rPr>
-          <w:rStyle w:val="DataTypeTok0"/>
-          <w:sz w:val="16"/>
-          <w:szCs w:val="16"/>
-        </w:rPr>
-        <w:t>yintercept =</w:t>
-      </w:r>
-      <w:r>
-        <w:rPr>
-          <w:rStyle w:val="NormalTok0"/>
-          <w:sz w:val="16"/>
-          <w:szCs w:val="16"/>
-        </w:rPr>
-        <w:t xml:space="preserve"> </w:t>
-      </w:r>
-      <w:r>
-        <w:rPr>
-          <w:rStyle w:val="DecValTok0"/>
-          <w:sz w:val="16"/>
-          <w:szCs w:val="16"/>
-        </w:rPr>
-        <w:t>1</w:t>
-      </w:r>
-      <w:r>
-        <w:rPr>
-          <w:rStyle w:val="NormalTok0"/>
-          <w:sz w:val="16"/>
-          <w:szCs w:val="16"/>
-        </w:rPr>
-        <w:t xml:space="preserve">, </w:t>
-      </w:r>
-      <w:r>
-        <w:rPr>
-          <w:rStyle w:val="DataTypeTok0"/>
-          <w:sz w:val="16"/>
-          <w:szCs w:val="16"/>
-        </w:rPr>
-        <w:t>color =</w:t>
-      </w:r>
-      <w:r>
-        <w:rPr>
-          <w:rStyle w:val="NormalTok0"/>
-          <w:sz w:val="16"/>
-          <w:szCs w:val="16"/>
-        </w:rPr>
-        <w:t xml:space="preserve"> </w:t>
-      </w:r>
-      <w:r>
-        <w:rPr>
-          <w:rStyle w:val="StringTok0"/>
-          <w:sz w:val="16"/>
-          <w:szCs w:val="16"/>
-        </w:rPr>
-        <w:t>"red"</w:t>
-      </w:r>
-      <w:r>
-        <w:rPr>
-          <w:rStyle w:val="NormalTok0"/>
-          <w:sz w:val="16"/>
-          <w:szCs w:val="16"/>
-        </w:rPr>
-        <w:t>) +</w:t>
-      </w:r>
-      <w:r>
-        <w:rPr>
-          <w:rStyle w:val="StringTok0"/>
-          <w:sz w:val="16"/>
-          <w:szCs w:val="16"/>
-        </w:rPr>
-        <w:t xml:space="preserve"> </w:t>
-      </w:r>
-      <w:r>
-        <w:rPr>
-          <w:rStyle w:val="KeywordTok0"/>
-          <w:sz w:val="16"/>
-          <w:szCs w:val="16"/>
-        </w:rPr>
-        <w:t>geom_line</w:t>
-      </w:r>
-      <w:r>
-        <w:rPr>
-          <w:rStyle w:val="NormalTok0"/>
-          <w:sz w:val="16"/>
-          <w:szCs w:val="16"/>
-        </w:rPr>
-        <w:t>(</w:t>
-      </w:r>
-      <w:r>
-        <w:rPr>
-          <w:rStyle w:val="DataTypeTok0"/>
-          <w:sz w:val="16"/>
-          <w:szCs w:val="16"/>
-        </w:rPr>
-        <w:t>size =</w:t>
-      </w:r>
-      <w:r>
-        <w:rPr>
-          <w:rStyle w:val="NormalTok0"/>
-          <w:sz w:val="16"/>
-          <w:szCs w:val="16"/>
-        </w:rPr>
-        <w:t xml:space="preserve"> </w:t>
-      </w:r>
-      <w:r>
-        <w:rPr>
-          <w:rStyle w:val="DecValTok0"/>
-          <w:sz w:val="16"/>
-          <w:szCs w:val="16"/>
-        </w:rPr>
-        <w:t>1</w:t>
-      </w:r>
-      <w:r>
-        <w:rPr>
-          <w:rStyle w:val="NormalTok0"/>
-          <w:sz w:val="16"/>
-          <w:szCs w:val="16"/>
-        </w:rPr>
-        <w:t>) +</w:t>
-      </w:r>
-      <w:r>
-        <w:rPr>
-          <w:rStyle w:val="StringTok0"/>
-          <w:sz w:val="16"/>
-          <w:szCs w:val="16"/>
-        </w:rPr>
-        <w:t xml:space="preserve"> </w:t>
-      </w:r>
-      <w:r>
-        <w:rPr>
-          <w:rStyle w:val="KeywordTok0"/>
-          <w:sz w:val="16"/>
-          <w:szCs w:val="16"/>
-        </w:rPr>
-        <w:t>geom_point</w:t>
-      </w:r>
-      <w:r>
-        <w:rPr>
-          <w:rStyle w:val="NormalTok0"/>
-          <w:sz w:val="16"/>
-          <w:szCs w:val="16"/>
-        </w:rPr>
-        <w:t>(</w:t>
-      </w:r>
-      <w:r>
-        <w:rPr>
-          <w:rStyle w:val="DataTypeTok0"/>
-          <w:sz w:val="16"/>
-          <w:szCs w:val="16"/>
-        </w:rPr>
-        <w:t>shape =</w:t>
-      </w:r>
-      <w:r>
-        <w:rPr>
-          <w:rStyle w:val="NormalTok0"/>
-          <w:sz w:val="16"/>
-          <w:szCs w:val="16"/>
-        </w:rPr>
-        <w:t xml:space="preserve"> </w:t>
-      </w:r>
-      <w:r>
-        <w:rPr>
-          <w:rStyle w:val="DecValTok0"/>
-          <w:sz w:val="16"/>
-          <w:szCs w:val="16"/>
-        </w:rPr>
-        <w:t>5</w:t>
-      </w:r>
-      <w:r>
-        <w:rPr>
-          <w:rStyle w:val="NormalTok0"/>
-          <w:sz w:val="16"/>
-          <w:szCs w:val="16"/>
-        </w:rPr>
-        <w:t xml:space="preserve">, </w:t>
-      </w:r>
-      <w:r>
-        <w:rPr>
-          <w:rStyle w:val="DataTypeTok0"/>
-          <w:sz w:val="16"/>
-          <w:szCs w:val="16"/>
-        </w:rPr>
-        <w:t>size =</w:t>
-      </w:r>
-      <w:r>
-        <w:rPr>
-          <w:rStyle w:val="NormalTok0"/>
-          <w:sz w:val="16"/>
-          <w:szCs w:val="16"/>
-        </w:rPr>
-        <w:t xml:space="preserve"> </w:t>
-      </w:r>
-      <w:r>
-        <w:rPr>
-          <w:rStyle w:val="DecValTok0"/>
-          <w:sz w:val="16"/>
-          <w:szCs w:val="16"/>
-        </w:rPr>
-        <w:t>3</w:t>
-      </w:r>
-      <w:r>
-        <w:rPr>
-          <w:rStyle w:val="NormalTok0"/>
-          <w:sz w:val="16"/>
-          <w:szCs w:val="16"/>
-        </w:rPr>
-        <w:t xml:space="preserve">) </w:t>
-      </w:r>
-      <w:r>
-        <w:rPr>
-          <w:sz w:val="16"/>
-          <w:szCs w:val="16"/>
-        </w:rPr>
-        <w:br/>
-      </w:r>
-      <w:r>
-        <w:rPr>
-          <w:rStyle w:val="NormalTok0"/>
-          <w:sz w:val="16"/>
-          <w:szCs w:val="16"/>
-        </w:rPr>
-        <w:t>g &lt;-</w:t>
-      </w:r>
-      <w:r>
-        <w:rPr>
-          <w:rStyle w:val="StringTok0"/>
-          <w:sz w:val="16"/>
-          <w:szCs w:val="16"/>
-        </w:rPr>
-        <w:t xml:space="preserve"> </w:t>
-      </w:r>
-      <w:r>
-        <w:rPr>
-          <w:rStyle w:val="NormalTok0"/>
-          <w:sz w:val="16"/>
-          <w:szCs w:val="16"/>
-        </w:rPr>
-        <w:t>g +</w:t>
-      </w:r>
-      <w:r>
-        <w:rPr>
-          <w:rStyle w:val="StringTok0"/>
-          <w:sz w:val="16"/>
-          <w:szCs w:val="16"/>
-        </w:rPr>
-        <w:t xml:space="preserve"> </w:t>
-      </w:r>
-      <w:r>
-        <w:rPr>
-          <w:rStyle w:val="KeywordTok0"/>
-          <w:sz w:val="16"/>
-          <w:szCs w:val="16"/>
-        </w:rPr>
-        <w:t>labs</w:t>
-      </w:r>
-      <w:r>
-        <w:rPr>
-          <w:rStyle w:val="NormalTok0"/>
-          <w:sz w:val="16"/>
-          <w:szCs w:val="16"/>
-        </w:rPr>
-        <w:t>(</w:t>
-      </w:r>
-      <w:r>
-        <w:rPr>
-          <w:rStyle w:val="DataTypeTok0"/>
-          <w:sz w:val="16"/>
-          <w:szCs w:val="16"/>
-        </w:rPr>
-        <w:t>x =</w:t>
-      </w:r>
-      <w:r>
-        <w:rPr>
-          <w:rStyle w:val="NormalTok0"/>
-          <w:sz w:val="16"/>
-          <w:szCs w:val="16"/>
-        </w:rPr>
-        <w:t xml:space="preserve"> </w:t>
-      </w:r>
-      <w:r>
-        <w:rPr>
-          <w:rStyle w:val="StringTok0"/>
-          <w:sz w:val="16"/>
-          <w:szCs w:val="16"/>
-        </w:rPr>
-        <w:t>"n"</w:t>
-      </w:r>
-      <w:r>
-        <w:rPr>
-          <w:rStyle w:val="NormalTok0"/>
-          <w:sz w:val="16"/>
-          <w:szCs w:val="16"/>
-        </w:rPr>
-        <w:t xml:space="preserve">, </w:t>
-      </w:r>
-      <w:r>
-        <w:rPr>
-          <w:rStyle w:val="DataTypeTok0"/>
-          <w:sz w:val="16"/>
-          <w:szCs w:val="16"/>
-        </w:rPr>
-        <w:t>y =</w:t>
-      </w:r>
-      <w:r>
-        <w:rPr>
-          <w:rStyle w:val="NormalTok0"/>
-          <w:sz w:val="16"/>
-          <w:szCs w:val="16"/>
-        </w:rPr>
-        <w:t xml:space="preserve"> </w:t>
-      </w:r>
-      <w:r>
-        <w:rPr>
-          <w:rStyle w:val="StringTok0"/>
-          <w:sz w:val="16"/>
-          <w:szCs w:val="16"/>
-        </w:rPr>
-        <w:t>"Variance"</w:t>
-      </w:r>
-      <w:r>
-        <w:rPr>
-          <w:rStyle w:val="NormalTok0"/>
-          <w:sz w:val="16"/>
-          <w:szCs w:val="16"/>
-        </w:rPr>
-        <w:t xml:space="preserve">, </w:t>
-      </w:r>
-      <w:r>
-        <w:rPr>
-          <w:rStyle w:val="DataTypeTok0"/>
-          <w:sz w:val="16"/>
-          <w:szCs w:val="16"/>
-        </w:rPr>
-        <w:t>title =</w:t>
-      </w:r>
-      <w:r>
-        <w:rPr>
-          <w:rStyle w:val="StringTok0"/>
-          <w:sz w:val="16"/>
-          <w:szCs w:val="16"/>
-        </w:rPr>
-        <w:t>"Sample Variance(black) vs. Theoretical Varianc</w:t>
-      </w:r>
-      <w:r>
-        <w:rPr>
-          <w:rStyle w:val="StringTok0"/>
-          <w:sz w:val="16"/>
-          <w:szCs w:val="16"/>
-        </w:rPr>
-        <w:t>e(red)"</w:t>
+        <w:t>"Sample Variance(black) vs. Theoretical Variance(red)"</w:t>
       </w:r>
       <w:r>
         <w:rPr>
@@ -4887,6 +4911,7 @@
           <w:szCs w:val="16"/>
         </w:rPr>
       </w:pPr>
+      <w:bookmarkStart w:id="6" w:name="_GoBack"/>
       <w:proofErr w:type="gramStart"/>
       <w:r>
         <w:rPr>
@@ -5682,8 +5707,8 @@
         <w:t>size)</w:t>
       </w:r>
     </w:p>
+    <w:bookmarkEnd w:id="6"/>
     <w:p>
-      <w:bookmarkStart w:id="6" w:name="_GoBack"/>
       <w:r>
         <w:rPr>
           <w:noProof/>
@@ -5731,7 +5756,6 @@
         </w:drawing>
       </w:r>
     </w:p>
-    <w:bookmarkEnd w:id="6"/>
     <w:sectPr>
       <w:pgSz w:w="12240" w:h="15840"/>
       <w:pgMar w:top="1440" w:right="1800" w:bottom="1440" w:left="1800" w:header="720" w:footer="720" w:gutter="0"/>
@@ -5744,9 +5768,9 @@
 <file path=word/numbering.xml><?xml version="1.0" encoding="utf-8"?>
 <w:numbering xmlns:wpc="http://schemas.microsoft.com/office/word/2010/wordprocessingCanvas" xmlns:mo="http://schemas.microsoft.com/office/mac/office/2008/main" xmlns:mc="http://schemas.openxmlformats.org/markup-compatibility/2006" xmlns:mv="urn:schemas-microsoft-com:mac:vml" xmlns:o="urn:schemas-microsoft-com:office:office" xmlns:r="http://schemas.openxmlformats.org/officeDocument/2006/relationships" xmlns:m="http://schemas.openxmlformats.org/officeDocument/2006/math" xmlns:v="urn:schemas-microsoft-com:vml" xmlns:wp14="http://schemas.microsoft.com/office/word/2010/wordprocessingDrawing" xmlns:wp="http://schemas.openxmlformats.org/drawingml/2006/wordprocessingDrawing" xmlns:w10="urn:schemas-microsoft-com:office:word" xmlns:w="http://schemas.openxmlformats.org/wordprocessingml/2006/main" xmlns:w14="http://schemas.microsoft.com/office/word/2010/wordml" xmlns:wpg="http://schemas.microsoft.com/office/word/2010/wordprocessingGroup" xmlns:wpi="http://schemas.microsoft.com/office/word/2010/wordprocessingInk" xmlns:wne="http://schemas.microsoft.com/office/word/2006/wordml" xmlns:wps="http://schemas.microsoft.com/office/word/2010/wordprocessingShape" mc:Ignorable="w14 wp14">
   <w:abstractNum w:abstractNumId="0">
-    <w:nsid w:val="E17F69BA"/>
+    <w:nsid w:val="D9F5D76C"/>
     <w:multiLevelType w:val="multilevel"/>
-    <w:tmpl w:val="11EE2976"/>
+    <w:tmpl w:val="438CCDAC"/>
     <w:lvl w:ilvl="0">
       <w:numFmt w:val="bullet"/>
       <w:lvlText w:val=" "/>
@@ -5836,9 +5860,101 @@
     </w:lvl>
   </w:abstractNum>
   <w:abstractNum w:abstractNumId="1">
-    <w:nsid w:val="64FD9508"/>
+    <w:nsid w:val="E17F69BA"/>
     <w:multiLevelType w:val="multilevel"/>
-    <w:tmpl w:val="B2D04B64"/>
+    <w:tmpl w:val="23E6B4EC"/>
+    <w:lvl w:ilvl="0">
+      <w:numFmt w:val="bullet"/>
+      <w:lvlText w:val=" "/>
+      <w:lvlJc w:val="left"/>
+      <w:pPr>
+        <w:tabs>
+          <w:tab w:val="num" w:pos="0"/>
+        </w:tabs>
+        <w:ind w:left="480" w:hanging="480"/>
+      </w:pPr>
+    </w:lvl>
+    <w:lvl w:ilvl="1">
+      <w:numFmt w:val="bullet"/>
+      <w:lvlText w:val=" "/>
+      <w:lvlJc w:val="left"/>
+      <w:pPr>
+        <w:tabs>
+          <w:tab w:val="num" w:pos="720"/>
+        </w:tabs>
+        <w:ind w:left="1200" w:hanging="480"/>
+      </w:pPr>
+    </w:lvl>
+    <w:lvl w:ilvl="2">
+      <w:numFmt w:val="bullet"/>
+      <w:lvlText w:val=" "/>
+      <w:lvlJc w:val="left"/>
+      <w:pPr>
+        <w:tabs>
+          <w:tab w:val="num" w:pos="1440"/>
+        </w:tabs>
+        <w:ind w:left="1920" w:hanging="480"/>
+      </w:pPr>
+    </w:lvl>
+    <w:lvl w:ilvl="3">
+      <w:numFmt w:val="bullet"/>
+      <w:lvlText w:val=" "/>
+      <w:lvlJc w:val="left"/>
+      <w:pPr>
+        <w:tabs>
+          <w:tab w:val="num" w:pos="2160"/>
+        </w:tabs>
+        <w:ind w:left="2640" w:hanging="480"/>
+      </w:pPr>
+    </w:lvl>
+    <w:lvl w:ilvl="4">
+      <w:numFmt w:val="bullet"/>
+      <w:lvlText w:val=" "/>
+      <w:lvlJc w:val="left"/>
+      <w:pPr>
+        <w:tabs>
+          <w:tab w:val="num" w:pos="2880"/>
+        </w:tabs>
+        <w:ind w:left="3360" w:hanging="480"/>
+      </w:pPr>
+    </w:lvl>
+    <w:lvl w:ilvl="5">
+      <w:numFmt w:val="bullet"/>
+      <w:lvlText w:val=" "/>
+      <w:lvlJc w:val="left"/>
+      <w:pPr>
+        <w:tabs>
+          <w:tab w:val="num" w:pos="3600"/>
+        </w:tabs>
+        <w:ind w:left="4080" w:hanging="480"/>
+      </w:pPr>
+    </w:lvl>
+    <w:lvl w:ilvl="6">
+      <w:numFmt w:val="bullet"/>
+      <w:lvlText w:val=" "/>
+      <w:lvlJc w:val="left"/>
+      <w:pPr>
+        <w:tabs>
+          <w:tab w:val="num" w:pos="4320"/>
+        </w:tabs>
+        <w:ind w:left="4800" w:hanging="480"/>
+      </w:pPr>
+    </w:lvl>
+    <w:lvl w:ilvl="7">
+      <w:numFmt w:val="decimal"/>
+      <w:lvlText w:val=""/>
+      <w:lvlJc w:val="left"/>
+    </w:lvl>
+    <w:lvl w:ilvl="8">
+      <w:numFmt w:val="decimal"/>
+      <w:lvlText w:val=""/>
+      <w:lvlJc w:val="left"/>
+    </w:lvl>
+  </w:abstractNum>
+  <w:abstractNum w:abstractNumId="2">
+    <w:nsid w:val="11674B03"/>
+    <w:multiLevelType w:val="multilevel"/>
+    <w:tmpl w:val="E2D24CAC"/>
     <w:lvl w:ilvl="0">
       <w:numFmt w:val="bullet"/>
       <w:lvlText w:val="•"/>
@@ -5927,115 +6043,23 @@
       <w:lvlJc w:val="left"/>
     </w:lvl>
   </w:abstractNum>
-  <w:abstractNum w:abstractNumId="2">
-    <w:nsid w:val="6BD2094E"/>
-    <w:multiLevelType w:val="multilevel"/>
-    <w:tmpl w:val="E576998A"/>
-    <w:lvl w:ilvl="0">
-      <w:numFmt w:val="bullet"/>
-      <w:lvlText w:val=" "/>
-      <w:lvlJc w:val="left"/>
-      <w:pPr>
-        <w:tabs>
-          <w:tab w:val="num" w:pos="0"/>
-        </w:tabs>
-        <w:ind w:left="480" w:hanging="480"/>
-      </w:pPr>
-    </w:lvl>
-    <w:lvl w:ilvl="1">
-      <w:numFmt w:val="bullet"/>
-      <w:lvlText w:val=" "/>
-      <w:lvlJc w:val="left"/>
-      <w:pPr>
-        <w:tabs>
-          <w:tab w:val="num" w:pos="720"/>
-        </w:tabs>
-        <w:ind w:left="1200" w:hanging="480"/>
-      </w:pPr>
-    </w:lvl>
-    <w:lvl w:ilvl="2">
-      <w:numFmt w:val="bullet"/>
-      <w:lvlText w:val=" "/>
-      <w:lvlJc w:val="left"/>
-      <w:pPr>
-        <w:tabs>
-          <w:tab w:val="num" w:pos="1440"/>
-        </w:tabs>
-        <w:ind w:left="1920" w:hanging="480"/>
-      </w:pPr>
-    </w:lvl>
-    <w:lvl w:ilvl="3">
-      <w:numFmt w:val="bullet"/>
-      <w:lvlText w:val=" "/>
-      <w:lvlJc w:val="left"/>
-      <w:pPr>
-        <w:tabs>
-          <w:tab w:val="num" w:pos="2160"/>
-        </w:tabs>
-        <w:ind w:left="2640" w:hanging="480"/>
-      </w:pPr>
-    </w:lvl>
-    <w:lvl w:ilvl="4">
-      <w:numFmt w:val="bullet"/>
-      <w:lvlText w:val=" "/>
-      <w:lvlJc w:val="left"/>
-      <w:pPr>
-        <w:tabs>
-          <w:tab w:val="num" w:pos="2880"/>
-        </w:tabs>
-        <w:ind w:left="3360" w:hanging="480"/>
-      </w:pPr>
-    </w:lvl>
-    <w:lvl w:ilvl="5">
-      <w:numFmt w:val="bullet"/>
-      <w:lvlText w:val=" "/>
-      <w:lvlJc w:val="left"/>
-      <w:pPr>
-        <w:tabs>
-          <w:tab w:val="num" w:pos="3600"/>
-        </w:tabs>
-        <w:ind w:left="4080" w:hanging="480"/>
-      </w:pPr>
-    </w:lvl>
-    <w:lvl w:ilvl="6">
-      <w:numFmt w:val="bullet"/>
-      <w:lvlText w:val=" "/>
-      <w:lvlJc w:val="left"/>
-      <w:pPr>
-        <w:tabs>
-          <w:tab w:val="num" w:pos="4320"/>
-        </w:tabs>
-        <w:ind w:left="4800" w:hanging="480"/>
-      </w:pPr>
-    </w:lvl>
-    <w:lvl w:ilvl="7">
-      <w:numFmt w:val="decimal"/>
-      <w:lvlText w:val=""/>
-      <w:lvlJc w:val="left"/>
-    </w:lvl>
-    <w:lvl w:ilvl="8">
-      <w:numFmt w:val="decimal"/>
-      <w:lvlText w:val=""/>
-      <w:lvlJc w:val="left"/>
-    </w:lvl>
-  </w:abstractNum>
   <w:num w:numId="1">
+    <w:abstractNumId w:val="1"/>
+  </w:num>
+  <w:num w:numId="2">
     <w:abstractNumId w:val="0"/>
   </w:num>
-  <w:num w:numId="2">
+  <w:num w:numId="3">
     <w:abstractNumId w:val="2"/>
   </w:num>
-  <w:num w:numId="3">
-    <w:abstractNumId w:val="1"/>
-  </w:num>
   <w:num w:numId="4">
-    <w:abstractNumId w:val="1"/>
+    <w:abstractNumId w:val="2"/>
   </w:num>
   <w:num w:numId="5">
-    <w:abstractNumId w:val="1"/>
+    <w:abstractNumId w:val="2"/>
   </w:num>
   <w:num w:numId="6">
-    <w:abstractNumId w:val="1"/>
+    <w:abstractNumId w:val="2"/>
   </w:num>
 </w:numbering>
 </file>
@@ -6663,7 +6687,7 @@
     <w:name w:val="Balloon Text"/>
     <w:basedOn w:val="Normal"/>
     <w:link w:val="BalloonTextChar"/>
-    <w:rsid w:val="00385BD2"/>
+    <w:rsid w:val="00D853E5"/>
     <w:pPr>
       <w:spacing w:before="0" w:after="0"/>
     </w:pPr>
@@ -6677,7 +6701,7 @@
     <w:name w:val="Balloon Text Char"/>
     <w:basedOn w:val="DefaultParagraphFont"/>
     <w:link w:val="BalloonText"/>
-    <w:rsid w:val="00385BD2"/>
+    <w:rsid w:val="00D853E5"/>
     <w:rPr>
       <w:rFonts w:ascii="Lucida Grande" w:hAnsi="Lucida Grande"/>
       <w:sz w:val="18"/>
@@ -7310,7 +7334,7 @@
     <w:name w:val="Balloon Text"/>
     <w:basedOn w:val="Normal"/>
     <w:link w:val="BalloonTextChar"/>
-    <w:rsid w:val="00385BD2"/>
+    <w:rsid w:val="00D853E5"/>
     <w:pPr>
       <w:spacing w:before="0" w:after="0"/>
     </w:pPr>
@@ -7324,7 +7348,7 @@
     <w:name w:val="Balloon Text Char"/>
     <w:basedOn w:val="DefaultParagraphFont"/>
     <w:link w:val="BalloonText"/>
-    <w:rsid w:val="00385BD2"/>
+    <w:rsid w:val="00D853E5"/>
     <w:rPr>
       <w:rFonts w:ascii="Lucida Grande" w:hAnsi="Lucida Grande"/>
       <w:sz w:val="18"/>

</xml_diff>